<commit_message>
elfelejtettem a harmadik palyat fix
</commit_message>
<xml_diff>
--- a/docs/Documentation.docx
+++ b/docs/Documentation.docx
@@ -3321,16 +3321,7 @@
         <w:t>gyártófüggvény,</w:t>
       </w:r>
       <w:r>
-        <w:t xml:space="preserve"> amely egy </w:t>
-      </w:r>
-      <w:r>
-        <w:t>Player</w:t>
-      </w:r>
-      <w:r>
-        <w:t xml:space="preserve"> típusú</w:t>
-      </w:r>
-      <w:r>
-        <w:t xml:space="preserve"> játékos példányt példányosít, (majd ment a játékos könyvtárba).</w:t>
+        <w:t xml:space="preserve"> amely egy Player típusú játékos példányt példányosít, (majd ment a játékos könyvtárba).</w:t>
       </w:r>
     </w:p>
     <w:p>
@@ -5128,7 +5119,13 @@
           </w:tcPr>
           <w:p>
             <w:r>
-              <w:t>Az alkalmazás elindítása</w:t>
+              <w:t xml:space="preserve">Csupa út pálya </w:t>
+            </w:r>
+            <w:r>
+              <w:t>(+start+end)</w:t>
+            </w:r>
+            <w:r>
+              <w:t xml:space="preserve"> helyes inicializálása </w:t>
             </w:r>
           </w:p>
         </w:tc>
@@ -5138,7 +5135,7 @@
           </w:tcPr>
           <w:p>
             <w:r>
-              <w:t>Megjelenik a főmenü</w:t>
+              <w:t>Pálya blokkok megfelelőek</w:t>
             </w:r>
           </w:p>
         </w:tc>
@@ -5171,7 +5168,7 @@
           </w:tcPr>
           <w:p>
             <w:r>
-              <w:t>Kilépés</w:t>
+              <w:t>Csupa út pálya helyes kivilágítása</w:t>
             </w:r>
           </w:p>
         </w:tc>
@@ -5181,7 +5178,7 @@
           </w:tcPr>
           <w:p>
             <w:r>
-              <w:t>Az alkalmazás leáll</w:t>
+              <w:t>Minden blokk maximális világítású</w:t>
             </w:r>
           </w:p>
         </w:tc>
@@ -5214,7 +5211,7 @@
           </w:tcPr>
           <w:p>
             <w:r>
-              <w:t>Fal blokkra akarunk lépni</w:t>
+              <w:t>Csupa út pálya sikeres elmozdulás (lépés)</w:t>
             </w:r>
           </w:p>
         </w:tc>
@@ -5224,7 +5221,7 @@
           </w:tcPr>
           <w:p>
             <w:r>
-              <w:t>Nem mozdul el a játékos</w:t>
+              <w:t>A játékos a megfelelő irányba mozog</w:t>
             </w:r>
           </w:p>
         </w:tc>
@@ -5257,7 +5254,7 @@
           </w:tcPr>
           <w:p>
             <w:r>
-              <w:t>Út blokkra akarunk lépni</w:t>
+              <w:t>Csupa út pálya sikertelen elmozdulás (lépés) pályahatáron</w:t>
             </w:r>
           </w:p>
         </w:tc>
@@ -5267,7 +5264,7 @@
           </w:tcPr>
           <w:p>
             <w:r>
-              <w:t>A játékos átkerül az útblokkra</w:t>
+              <w:t>A játékos nem mozog</w:t>
             </w:r>
           </w:p>
         </w:tc>
@@ -5300,7 +5297,7 @@
           </w:tcPr>
           <w:p>
             <w:r>
-              <w:t>Kijárat blokkra akarunk lépni</w:t>
+              <w:t>Csupa fal pálya helyes inicializálás</w:t>
             </w:r>
           </w:p>
         </w:tc>
@@ -5310,7 +5307,7 @@
           </w:tcPr>
           <w:p>
             <w:r>
-              <w:t>A győzelem esemény kiváltódik</w:t>
+              <w:t>Pálya blokkok megfelelőek</w:t>
             </w:r>
           </w:p>
         </w:tc>
@@ -5343,7 +5340,7 @@
           </w:tcPr>
           <w:p>
             <w:r>
-              <w:t>Teljes megvilágítás</w:t>
+              <w:t>Csupa fal pálya helyes kivilágítása</w:t>
             </w:r>
           </w:p>
         </w:tc>
@@ -5353,7 +5350,7 @@
           </w:tcPr>
           <w:p>
             <w:r>
-              <w:t>5x5 négyzet világos</w:t>
+              <w:t>Csak a játékos körüli blokkok világosak a többi sötét</w:t>
             </w:r>
           </w:p>
         </w:tc>
@@ -5386,7 +5383,7 @@
           </w:tcPr>
           <w:p>
             <w:r>
-              <w:t>Fél megvilágítás</w:t>
+              <w:t>Csupa fal pálya sikertelen elmozdulás (falba ütközés)</w:t>
             </w:r>
           </w:p>
         </w:tc>
@@ -5396,7 +5393,7 @@
           </w:tcPr>
           <w:p>
             <w:r>
-              <w:t>3x3 négyzet világos</w:t>
+              <w:t>A játékos nem mozog</w:t>
             </w:r>
           </w:p>
         </w:tc>
@@ -5429,7 +5426,7 @@
           </w:tcPr>
           <w:p>
             <w:r>
-              <w:t>Nem szimmetrikus megvilágítás</w:t>
+              <w:t>Játék vége tesztelése</w:t>
             </w:r>
           </w:p>
         </w:tc>
@@ -5439,96 +5436,7 @@
           </w:tcPr>
           <w:p>
             <w:r>
-              <w:t>Falon nem megy át fény és 2 távolságban terjed</w:t>
-            </w:r>
-          </w:p>
-        </w:tc>
-      </w:tr>
-      <w:tr>
-        <w:tc>
-          <w:tcPr>
-            <w:tcW w:w="1129" w:type="dxa"/>
-          </w:tcPr>
-          <w:p>
-            <w:pPr>
-              <w:jc w:val="center"/>
-              <w:rPr>
-                <w:b/>
-                <w:bCs/>
-              </w:rPr>
-            </w:pPr>
-            <w:r>
-              <w:rPr>
-                <w:b/>
-                <w:bCs/>
-              </w:rPr>
-              <w:t>9</w:t>
-            </w:r>
-          </w:p>
-        </w:tc>
-        <w:tc>
-          <w:tcPr>
-            <w:tcW w:w="4678" w:type="dxa"/>
-          </w:tcPr>
-          <w:p>
-            <w:r>
-              <w:t>Játék szüneteltetése</w:t>
-            </w:r>
-          </w:p>
-        </w:tc>
-        <w:tc>
-          <w:tcPr>
-            <w:tcW w:w="3253" w:type="dxa"/>
-          </w:tcPr>
-          <w:p>
-            <w:r>
-              <w:t>A játékos nem mozdul el egy irányba sem input esetén, a játékidőzítő leáll</w:t>
-            </w:r>
-          </w:p>
-        </w:tc>
-      </w:tr>
-      <w:tr>
-        <w:tc>
-          <w:tcPr>
-            <w:tcW w:w="1129" w:type="dxa"/>
-          </w:tcPr>
-          <w:p>
-            <w:pPr>
-              <w:tabs>
-                <w:tab w:val="left" w:pos="680"/>
-              </w:tabs>
-              <w:jc w:val="center"/>
-              <w:rPr>
-                <w:b/>
-                <w:bCs/>
-              </w:rPr>
-            </w:pPr>
-            <w:r>
-              <w:rPr>
-                <w:b/>
-                <w:bCs/>
-              </w:rPr>
-              <w:t>10</w:t>
-            </w:r>
-          </w:p>
-        </w:tc>
-        <w:tc>
-          <w:tcPr>
-            <w:tcW w:w="4678" w:type="dxa"/>
-          </w:tcPr>
-          <w:p>
-            <w:r>
-              <w:t>Kilépés játék közben</w:t>
-            </w:r>
-          </w:p>
-        </w:tc>
-        <w:tc>
-          <w:tcPr>
-            <w:tcW w:w="3253" w:type="dxa"/>
-          </w:tcPr>
-          <w:p>
-            <w:r>
-              <w:t>A lefoglalt terület helyesen felszabadul</w:t>
+              <w:t>endGame() szignál kiváltva</w:t>
             </w:r>
           </w:p>
         </w:tc>

</xml_diff>